<commit_message>
Adding current changes before redesign
</commit_message>
<xml_diff>
--- a/Spec Document Tarot.docx
+++ b/Spec Document Tarot.docx
@@ -155,7 +155,6 @@
     <w:p>
       <w:pPr>
         <w:rPr>
-          <w:rFonts w:hint="cs"/>
           <w:rtl/>
         </w:rPr>
       </w:pPr>
@@ -450,10 +449,7 @@
         <w:t>Reading History – Saving user’s reading and the relevant reflection</w:t>
       </w:r>
       <w:r>
-        <w:t xml:space="preserve"> </w:t>
-      </w:r>
-      <w:r>
-        <w:t>(for signed up user)</w:t>
+        <w:t xml:space="preserve"> (for signed up user)</w:t>
       </w:r>
       <w:r>
         <w:t>.</w:t>
@@ -485,10 +481,7 @@
         <w:t>Mirroring – analysis of past user’s reading according to different criteria and showing a mirroring report</w:t>
       </w:r>
       <w:r>
-        <w:t xml:space="preserve"> </w:t>
-      </w:r>
-      <w:r>
-        <w:t>(for signed up user).</w:t>
+        <w:t xml:space="preserve"> (for signed up user).</w:t>
       </w:r>
     </w:p>
     <w:p>
@@ -520,13 +513,7 @@
         </w:numPr>
       </w:pPr>
       <w:r>
-        <w:t xml:space="preserve">Tailor maid reading interpretation – returning an adjusted reading </w:t>
-      </w:r>
-      <w:r>
-        <w:t>(love, career, wellbeing)</w:t>
-      </w:r>
-      <w:r>
-        <w:t xml:space="preserve">. For example, if the question includes ‘money’ – a financial answer will be displayed. </w:t>
+        <w:t xml:space="preserve">Tailor maid reading interpretation – returning an adjusted reading (love, career, wellbeing). For example, if the question includes ‘money’ – a financial answer will be displayed. </w:t>
       </w:r>
     </w:p>
     <w:p>
@@ -573,7 +560,6 @@
       <w:pPr>
         <w:ind w:left="360"/>
         <w:rPr>
-          <w:rFonts w:hint="cs"/>
           <w:rtl/>
         </w:rPr>
       </w:pPr>
@@ -601,7 +587,6 @@
       <w:pPr>
         <w:ind w:left="360"/>
         <w:rPr>
-          <w:rFonts w:hint="cs"/>
           <w:rtl/>
         </w:rPr>
       </w:pPr>
@@ -977,7 +962,10 @@
                           </w:p>
                           <w:p>
                             <w:r>
-                              <w:t xml:space="preserve">      Angular</w:t>
+                              <w:t xml:space="preserve">     </w:t>
+                            </w:r>
+                            <w:r>
+                              <w:t>React</w:t>
                             </w:r>
                           </w:p>
                         </w:txbxContent>
@@ -1015,7 +1003,10 @@
                     </w:p>
                     <w:p>
                       <w:r>
-                        <w:t xml:space="preserve">      Angular</w:t>
+                        <w:t xml:space="preserve">     </w:t>
+                      </w:r>
+                      <w:r>
+                        <w:t>React</w:t>
                       </w:r>
                     </w:p>
                   </w:txbxContent>
@@ -1026,6 +1017,9 @@
         </mc:AlternateContent>
       </w:r>
       <w:r>
+        <w:rPr>
+          <w:noProof/>
+        </w:rPr>
         <w:drawing>
           <wp:anchor distT="0" distB="0" distL="114300" distR="114300" simplePos="0" relativeHeight="251659264" behindDoc="0" locked="0" layoutInCell="1" allowOverlap="1" wp14:anchorId="1EB8D373" wp14:editId="4FF17195">
             <wp:simplePos x="0" y="0"/>
@@ -1539,9 +1533,6 @@
     <w:p>
       <w:pPr>
         <w:bidi/>
-        <w:rPr>
-          <w:rFonts w:hint="cs"/>
-        </w:rPr>
       </w:pPr>
     </w:p>
     <w:sectPr>
@@ -1577,14 +1568,14 @@
         <v:path o:extrusionok="f" gradientshapeok="t" o:connecttype="rect"/>
         <o:lock v:ext="edit" aspectratio="t"/>
       </v:shapetype>
-      <v:shape id="_x0000_i1437" type="#_x0000_t75" style="width:150pt;height:150pt" o:bullet="t">
+      <v:shape id="_x0000_i4263" type="#_x0000_t75" style="width:150.05pt;height:150.05pt" o:bullet="t">
         <v:imagedata r:id="rId1" o:title="download"/>
       </v:shape>
     </w:pict>
   </w:numPicBullet>
   <w:numPicBullet w:numPicBulletId="1">
     <w:pict>
-      <v:shape id="_x0000_i1438" type="#_x0000_t75" style="width:150pt;height:150pt" o:bullet="t">
+      <v:shape id="_x0000_i4264" type="#_x0000_t75" style="width:150.05pt;height:150.05pt" o:bullet="t">
         <v:imagedata r:id="rId2" o:title="images"/>
       </v:shape>
     </w:pict>
@@ -2181,6 +2172,7 @@
     <w:lsdException w:name="HTML Sample" w:semiHidden="1" w:unhideWhenUsed="1"/>
     <w:lsdException w:name="HTML Typewriter" w:semiHidden="1" w:unhideWhenUsed="1"/>
     <w:lsdException w:name="HTML Variable" w:semiHidden="1" w:unhideWhenUsed="1"/>
+    <w:lsdException w:name="Normal Table" w:semiHidden="1" w:unhideWhenUsed="1"/>
     <w:lsdException w:name="annotation subject" w:semiHidden="1" w:unhideWhenUsed="1"/>
     <w:lsdException w:name="No List" w:semiHidden="1" w:unhideWhenUsed="1"/>
     <w:lsdException w:name="Outline List 1" w:semiHidden="1" w:unhideWhenUsed="1"/>
@@ -2227,8 +2219,10 @@
     <w:lsdException w:name="Table Subtle 2" w:semiHidden="1" w:unhideWhenUsed="1"/>
     <w:lsdException w:name="Table Web 1" w:semiHidden="1" w:unhideWhenUsed="1"/>
     <w:lsdException w:name="Table Web 2" w:semiHidden="1" w:unhideWhenUsed="1"/>
+    <w:lsdException w:name="Table Web 3" w:semiHidden="1" w:unhideWhenUsed="1"/>
     <w:lsdException w:name="Balloon Text" w:semiHidden="1" w:unhideWhenUsed="1"/>
     <w:lsdException w:name="Table Grid" w:uiPriority="39"/>
+    <w:lsdException w:name="Table Theme" w:semiHidden="1" w:unhideWhenUsed="1"/>
     <w:lsdException w:name="Placeholder Text" w:semiHidden="1"/>
     <w:lsdException w:name="No Spacing" w:uiPriority="1" w:qFormat="1"/>
     <w:lsdException w:name="Light Shading" w:uiPriority="60"/>

</xml_diff>